<commit_message>
Aanpassingen verschillende bestanden [afgetekend]
Bereikbaarheidslijst, Conventierapport, rollenverdeling, template
</commit_message>
<xml_diff>
--- a/Bereikbaarheidslijst.docx
+++ b/Bereikbaarheidslijst.docx
@@ -10,17 +10,31 @@
         <w:t>Bereikbaarheidslijst</w:t>
       </w:r>
       <w:r>
+        <w:t xml:space="preserve"> v0.2</w:t>
+      </w:r>
+      <w:r>
+        <w:t xml:space="preserve"> c x</w:t>
+      </w:r>
+      <w:bookmarkStart w:id="0" w:name="_GoBack"/>
+      <w:bookmarkEnd w:id="0"/>
+      <w:r>
         <w:t xml:space="preserve"> – Team Smokey</w:t>
       </w:r>
     </w:p>
     <w:p>
+      <w:pPr>
+        <w:pStyle w:val="Ondertitel"/>
+      </w:pPr>
+      <w:r>
+        <w:t>Laatst bijgewerkt: 24-4-14</w:t>
+      </w:r>
       <w:r>
         <w:rPr>
           <w:noProof/>
           <w:lang w:eastAsia="nl-NL"/>
         </w:rPr>
         <w:drawing>
-          <wp:anchor distT="0" distB="0" distL="114300" distR="114300" simplePos="0" relativeHeight="251659264" behindDoc="1" locked="0" layoutInCell="1" allowOverlap="1" wp14:anchorId="50377825" wp14:editId="7B0912B5">
+          <wp:anchor distT="0" distB="0" distL="114300" distR="114300" simplePos="0" relativeHeight="251659264" behindDoc="1" locked="0" layoutInCell="1" allowOverlap="1" wp14:anchorId="471FF470" wp14:editId="2FF1488D">
             <wp:simplePos x="0" y="0"/>
             <wp:positionH relativeFrom="column">
               <wp:posOffset>1265933</wp:posOffset>
@@ -95,8 +109,6 @@
       <w:pPr>
         <w:pStyle w:val="Kop1"/>
       </w:pPr>
-      <w:bookmarkStart w:id="0" w:name="_GoBack"/>
-      <w:bookmarkEnd w:id="0"/>
       <w:r>
         <w:tab/>
       </w:r>
@@ -114,8 +126,12 @@
       </w:r>
       <w:r>
         <w:tab/>
+      </w:r>
+      <w:proofErr w:type="spellStart"/>
+      <w:r>
         <w:t>monkeyhenk</w:t>
       </w:r>
+      <w:proofErr w:type="spellEnd"/>
     </w:p>
     <w:p>
       <w:pPr>
@@ -123,7 +139,14 @@
       </w:pPr>
       <w:r>
         <w:tab/>
-        <w:t>Telefoonnr:</w:t>
+      </w:r>
+      <w:proofErr w:type="spellStart"/>
+      <w:r>
+        <w:t>Telefoonnr</w:t>
+      </w:r>
+      <w:proofErr w:type="spellEnd"/>
+      <w:r>
+        <w:t>:</w:t>
       </w:r>
       <w:r>
         <w:tab/>
@@ -146,9 +169,15 @@
           <w:rPr>
             <w:rStyle w:val="Hyperlink"/>
           </w:rPr>
-          <w:t>hbertens11@gmail.com</w:t>
+          <w:t>D</w:t>
         </w:r>
       </w:hyperlink>
+      <w:r>
+        <w:rPr>
+          <w:rStyle w:val="Hyperlink"/>
+        </w:rPr>
+        <w:t>194136@edu.rocwb.nl</w:t>
+      </w:r>
     </w:p>
     <w:p>
       <w:pPr>
@@ -183,7 +212,14 @@
       </w:pPr>
       <w:r>
         <w:tab/>
-        <w:t>Telefoonnr:</w:t>
+      </w:r>
+      <w:proofErr w:type="spellStart"/>
+      <w:r>
+        <w:t>Telefoonnr</w:t>
+      </w:r>
+      <w:proofErr w:type="spellEnd"/>
+      <w:r>
+        <w:t>:</w:t>
       </w:r>
       <w:r>
         <w:tab/>
@@ -206,7 +242,7 @@
           <w:rPr>
             <w:rStyle w:val="Hyperlink"/>
           </w:rPr>
-          <w:t>betominice@gmail.com</w:t>
+          <w:t>D201488@edu.rocwb.nl</w:t>
         </w:r>
       </w:hyperlink>
     </w:p>
@@ -238,7 +274,14 @@
       </w:pPr>
       <w:r>
         <w:tab/>
-        <w:t>Telefoonnr:</w:t>
+      </w:r>
+      <w:proofErr w:type="spellStart"/>
+      <w:r>
+        <w:t>Telefoonnr</w:t>
+      </w:r>
+      <w:proofErr w:type="spellEnd"/>
+      <w:r>
+        <w:t>:</w:t>
       </w:r>
       <w:r>
         <w:tab/>
@@ -261,7 +304,7 @@
           <w:rPr>
             <w:rStyle w:val="Hyperlink"/>
           </w:rPr>
-          <w:t>pieterhoek@msn.com</w:t>
+          <w:t>D179280@edu.rocwb.nl</w:t>
         </w:r>
       </w:hyperlink>
     </w:p>
@@ -276,8 +319,13 @@
       </w:pPr>
       <w:r>
         <w:tab/>
-        <w:t>Jesse Honhoff</w:t>
-      </w:r>
+        <w:t xml:space="preserve">Jesse </w:t>
+      </w:r>
+      <w:proofErr w:type="spellStart"/>
+      <w:r>
+        <w:t>Honhoff</w:t>
+      </w:r>
+      <w:proofErr w:type="spellEnd"/>
     </w:p>
     <w:p>
       <w:pPr>
@@ -289,8 +337,12 @@
       </w:r>
       <w:r>
         <w:tab/>
+      </w:r>
+      <w:proofErr w:type="spellStart"/>
+      <w:r>
         <w:t>live:jesse-honhoff</w:t>
       </w:r>
+      <w:proofErr w:type="spellEnd"/>
     </w:p>
     <w:p>
       <w:pPr>
@@ -298,7 +350,14 @@
       </w:pPr>
       <w:r>
         <w:tab/>
-        <w:t>Telefoonnr:</w:t>
+      </w:r>
+      <w:proofErr w:type="spellStart"/>
+      <w:r>
+        <w:t>Telefoonnr</w:t>
+      </w:r>
+      <w:proofErr w:type="spellEnd"/>
+      <w:r>
+        <w:t>:</w:t>
       </w:r>
       <w:r>
         <w:tab/>
@@ -321,7 +380,7 @@
           <w:rPr>
             <w:rStyle w:val="Hyperlink"/>
           </w:rPr>
-          <w:t>jesse@honhoff.net</w:t>
+          <w:t>D195598@edu.rocwb.nl</w:t>
         </w:r>
       </w:hyperlink>
     </w:p>
@@ -784,6 +843,45 @@
       <w:u w:val="single"/>
     </w:rPr>
   </w:style>
+  <w:style w:type="paragraph" w:styleId="Ondertitel">
+    <w:name w:val="Subtitle"/>
+    <w:basedOn w:val="Standaard"/>
+    <w:next w:val="Standaard"/>
+    <w:link w:val="OndertitelChar"/>
+    <w:uiPriority w:val="11"/>
+    <w:qFormat/>
+    <w:rsid w:val="002F7664"/>
+    <w:pPr>
+      <w:numPr>
+        <w:ilvl w:val="1"/>
+      </w:numPr>
+    </w:pPr>
+    <w:rPr>
+      <w:rFonts w:asciiTheme="majorHAnsi" w:eastAsiaTheme="majorEastAsia" w:hAnsiTheme="majorHAnsi" w:cstheme="majorBidi"/>
+      <w:i/>
+      <w:iCs/>
+      <w:color w:val="4F81BD" w:themeColor="accent1"/>
+      <w:spacing w:val="15"/>
+      <w:sz w:val="24"/>
+      <w:szCs w:val="24"/>
+    </w:rPr>
+  </w:style>
+  <w:style w:type="character" w:customStyle="1" w:styleId="OndertitelChar">
+    <w:name w:val="Ondertitel Char"/>
+    <w:basedOn w:val="Standaardalinea-lettertype"/>
+    <w:link w:val="Ondertitel"/>
+    <w:uiPriority w:val="11"/>
+    <w:rsid w:val="002F7664"/>
+    <w:rPr>
+      <w:rFonts w:asciiTheme="majorHAnsi" w:eastAsiaTheme="majorEastAsia" w:hAnsiTheme="majorHAnsi" w:cstheme="majorBidi"/>
+      <w:i/>
+      <w:iCs/>
+      <w:color w:val="4F81BD" w:themeColor="accent1"/>
+      <w:spacing w:val="15"/>
+      <w:sz w:val="24"/>
+      <w:szCs w:val="24"/>
+    </w:rPr>
+  </w:style>
 </w:styles>
 </file>
 
@@ -1113,6 +1211,45 @@
     <w:rPr>
       <w:color w:val="0000FF" w:themeColor="hyperlink"/>
       <w:u w:val="single"/>
+    </w:rPr>
+  </w:style>
+  <w:style w:type="paragraph" w:styleId="Ondertitel">
+    <w:name w:val="Subtitle"/>
+    <w:basedOn w:val="Standaard"/>
+    <w:next w:val="Standaard"/>
+    <w:link w:val="OndertitelChar"/>
+    <w:uiPriority w:val="11"/>
+    <w:qFormat/>
+    <w:rsid w:val="002F7664"/>
+    <w:pPr>
+      <w:numPr>
+        <w:ilvl w:val="1"/>
+      </w:numPr>
+    </w:pPr>
+    <w:rPr>
+      <w:rFonts w:asciiTheme="majorHAnsi" w:eastAsiaTheme="majorEastAsia" w:hAnsiTheme="majorHAnsi" w:cstheme="majorBidi"/>
+      <w:i/>
+      <w:iCs/>
+      <w:color w:val="4F81BD" w:themeColor="accent1"/>
+      <w:spacing w:val="15"/>
+      <w:sz w:val="24"/>
+      <w:szCs w:val="24"/>
+    </w:rPr>
+  </w:style>
+  <w:style w:type="character" w:customStyle="1" w:styleId="OndertitelChar">
+    <w:name w:val="Ondertitel Char"/>
+    <w:basedOn w:val="Standaardalinea-lettertype"/>
+    <w:link w:val="Ondertitel"/>
+    <w:uiPriority w:val="11"/>
+    <w:rsid w:val="002F7664"/>
+    <w:rPr>
+      <w:rFonts w:asciiTheme="majorHAnsi" w:eastAsiaTheme="majorEastAsia" w:hAnsiTheme="majorHAnsi" w:cstheme="majorBidi"/>
+      <w:i/>
+      <w:iCs/>
+      <w:color w:val="4F81BD" w:themeColor="accent1"/>
+      <w:spacing w:val="15"/>
+      <w:sz w:val="24"/>
+      <w:szCs w:val="24"/>
     </w:rPr>
   </w:style>
 </w:styles>

</xml_diff>